<commit_message>
Ažurirao nekonzistestnosti u SSU-ovima;dodao listu igra;a u lobby
</commit_message>
<xml_diff>
--- a/Faza 3/SSU/SSU-Igra.docx
+++ b/Faza 3/SSU/SSU-Igra.docx
@@ -2911,20 +2911,6 @@
             <w:pPr>
               <w:spacing w:after="0"/>
             </w:pPr>
-            <w:r>
-              <w:rPr>
-                <w:rFonts w:ascii="Times New Roman" w:eastAsia="Times New Roman" w:hAnsi="Times New Roman" w:cs="Times New Roman"/>
-                <w:sz w:val="20"/>
-              </w:rPr>
-              <w:t xml:space="preserve"> </w:t>
-            </w:r>
-            <w:r>
-              <w:rPr>
-                <w:rFonts w:ascii="Times New Roman" w:eastAsia="Times New Roman" w:hAnsi="Times New Roman" w:cs="Times New Roman"/>
-                <w:sz w:val="20"/>
-              </w:rPr>
-              <w:t>3</w:t>
-            </w:r>
           </w:p>
         </w:tc>
         <w:tc>
@@ -2942,21 +2928,6 @@
             <w:pPr>
               <w:spacing w:after="0"/>
             </w:pPr>
-            <w:r>
-              <w:rPr>
-                <w:rFonts w:ascii="Times New Roman" w:eastAsia="Times New Roman" w:hAnsi="Times New Roman" w:cs="Times New Roman"/>
-                <w:sz w:val="20"/>
-              </w:rPr>
-              <w:t>Koji je minimalni broj igrača dovoljan za pokretanje igre</w:t>
-            </w:r>
-            <w:r>
-              <w:rPr>
-                <w:rFonts w:ascii="Times New Roman" w:hAnsi="Times New Roman" w:cs="Times New Roman"/>
-                <w:sz w:val="20"/>
-                <w:szCs w:val="20"/>
-              </w:rPr>
-              <w:t>?</w:t>
-            </w:r>
           </w:p>
         </w:tc>
         <w:tc>
@@ -3626,16 +3597,7 @@
           <w:sz w:val="20"/>
           <w:lang w:val="sr-Latn-RS"/>
         </w:rPr>
-        <w:t xml:space="preserve">. Igra se odvija po generalnim </w:t>
-      </w:r>
-      <w:r>
-        <w:rPr>
-          <w:rFonts w:ascii="Times New Roman" w:eastAsia="Times New Roman" w:hAnsi="Times New Roman" w:cs="Times New Roman"/>
-          <w:sz w:val="20"/>
-          <w:lang w:val="sr-Latn-RS"/>
-        </w:rPr>
-        <w:lastRenderedPageBreak/>
-        <w:t xml:space="preserve">pravilima „Mau-Mau”-igrači ili biraju karte koje će da bace na sredinu ili vuku karte iz špila. </w:t>
+        <w:t xml:space="preserve">. Igra se odvija po generalnim pravilima „Mau-Mau”-igrači ili biraju karte koje će da bace na sredinu ili vuku karte iz špila. </w:t>
       </w:r>
       <w:r>
         <w:rPr>
@@ -3666,6 +3628,7 @@
           <w:sz w:val="20"/>
           <w:lang w:val="sr-Latn-RS"/>
         </w:rPr>
+        <w:lastRenderedPageBreak/>
         <w:t xml:space="preserve">Igrači po završetku igre </w:t>
       </w:r>
       <w:r>
@@ -3787,7 +3750,16 @@
           <w:szCs w:val="20"/>
           <w:lang w:val="sr-Latn-RS" w:bidi="ar-SA"/>
         </w:rPr>
-        <w:t>Domaćin igre po kliku dugmeta “</w:t>
+        <w:t>Ako nema ni dva igrača u sobi (minimalan broj igrača potreban za igru), d</w:t>
+      </w:r>
+      <w:r>
+        <w:rPr>
+          <w:rFonts w:ascii="Times New Roman" w:hAnsi="Times New Roman" w:cs="Times New Roman"/>
+          <w:sz w:val="20"/>
+          <w:szCs w:val="20"/>
+          <w:lang w:val="sr-Latn-RS" w:bidi="ar-SA"/>
+        </w:rPr>
+        <w:t>omaćin igre po kliku dugmeta “</w:t>
       </w:r>
       <w:r>
         <w:rPr>
@@ -4094,7 +4066,21 @@
           <w:rFonts w:ascii="Arial Unicode MS" w:eastAsia="Arial Unicode MS" w:hAnsi="Arial Unicode MS" w:cs="Arial Unicode MS"/>
           <w:sz w:val="20"/>
         </w:rPr>
-        <w:t xml:space="preserve"> je uspešno napravljen i ima minimalan broj igrača za igru.</w:t>
+        <w:t xml:space="preserve"> je uspešno napravljen i ima </w:t>
+      </w:r>
+      <w:r>
+        <w:rPr>
+          <w:rFonts w:ascii="Arial Unicode MS" w:eastAsia="Arial Unicode MS" w:hAnsi="Arial Unicode MS" w:cs="Arial Unicode MS"/>
+          <w:sz w:val="20"/>
+        </w:rPr>
+        <w:t>barem dva</w:t>
+      </w:r>
+      <w:r>
+        <w:rPr>
+          <w:rFonts w:ascii="Arial Unicode MS" w:eastAsia="Arial Unicode MS" w:hAnsi="Arial Unicode MS" w:cs="Arial Unicode MS"/>
+          <w:sz w:val="20"/>
+        </w:rPr>
+        <w:t xml:space="preserve"> igrača za igru.</w:t>
       </w:r>
       <w:r>
         <w:rPr>

</xml_diff>

<commit_message>
Dodat ažurirani projektni zadatak u poseban folder,malecno ažuriranje SSU Lobby i Igra
</commit_message>
<xml_diff>
--- a/Faza 3/SSU/SSU-Igra.docx
+++ b/Faza 3/SSU/SSU-Igra.docx
@@ -3350,7 +3350,36 @@
           <w:rFonts w:ascii="Times New Roman" w:eastAsia="Times New Roman" w:hAnsi="Times New Roman" w:cs="Times New Roman"/>
           <w:sz w:val="20"/>
         </w:rPr>
-        <w:t xml:space="preserve">Domaćin </w:t>
+        <w:t>Nakon što se pokrene igra</w:t>
+      </w:r>
+      <w:r>
+        <w:rPr>
+          <w:rFonts w:ascii="Times New Roman" w:eastAsia="Times New Roman" w:hAnsi="Times New Roman" w:cs="Times New Roman"/>
+          <w:sz w:val="20"/>
+        </w:rPr>
+        <w:t xml:space="preserve"> onako</w:t>
+      </w:r>
+      <w:r>
+        <w:rPr>
+          <w:rFonts w:ascii="Times New Roman" w:eastAsia="Times New Roman" w:hAnsi="Times New Roman" w:cs="Times New Roman"/>
+          <w:sz w:val="20"/>
+        </w:rPr>
+        <w:t xml:space="preserve"> kako je opisano u funkcionalnosti Lobby, </w:t>
+      </w:r>
+      <w:r>
+        <w:rPr>
+          <w:rFonts w:ascii="Times New Roman" w:eastAsia="Times New Roman" w:hAnsi="Times New Roman" w:cs="Times New Roman"/>
+          <w:sz w:val="20"/>
+          <w:lang w:val="sr-Latn-RS"/>
+        </w:rPr>
+        <w:t>s</w:t>
+      </w:r>
+      <w:r>
+        <w:rPr>
+          <w:rFonts w:ascii="Times New Roman" w:eastAsia="Times New Roman" w:hAnsi="Times New Roman" w:cs="Times New Roman"/>
+          <w:sz w:val="20"/>
+        </w:rPr>
+        <w:t xml:space="preserve">vi članovi </w:t>
       </w:r>
       <w:r>
         <w:rPr>
@@ -3364,6 +3393,27 @@
           <w:rFonts w:ascii="Times New Roman" w:eastAsia="Times New Roman" w:hAnsi="Times New Roman" w:cs="Times New Roman"/>
           <w:sz w:val="20"/>
         </w:rPr>
+        <w:t xml:space="preserve"> dobijaju prikaz igre sa špilom u sredini, i svoje karte na dnu</w:t>
+      </w:r>
+      <w:r>
+        <w:rPr>
+          <w:rFonts w:ascii="Times New Roman" w:eastAsia="Times New Roman" w:hAnsi="Times New Roman" w:cs="Times New Roman"/>
+          <w:sz w:val="20"/>
+        </w:rPr>
+        <w:t xml:space="preserve"> prikaza licem nagore</w:t>
+      </w:r>
+      <w:r>
+        <w:rPr>
+          <w:rFonts w:ascii="Times New Roman" w:eastAsia="Times New Roman" w:hAnsi="Times New Roman" w:cs="Times New Roman"/>
+          <w:sz w:val="20"/>
+        </w:rPr>
+        <w:t>.</w:t>
+      </w:r>
+      <w:r>
+        <w:rPr>
+          <w:rFonts w:ascii="Times New Roman" w:eastAsia="Times New Roman" w:hAnsi="Times New Roman" w:cs="Times New Roman"/>
+          <w:sz w:val="20"/>
+        </w:rPr>
         <w:t xml:space="preserve"> </w:t>
       </w:r>
       <w:r>
@@ -3371,42 +3421,49 @@
           <w:rFonts w:ascii="Times New Roman" w:eastAsia="Times New Roman" w:hAnsi="Times New Roman" w:cs="Times New Roman"/>
           <w:sz w:val="20"/>
         </w:rPr>
-        <w:t xml:space="preserve">u svom prikazu </w:t>
-      </w:r>
-      <w:r>
-        <w:rPr>
-          <w:rFonts w:ascii="Times New Roman" w:eastAsia="Times New Roman" w:hAnsi="Times New Roman" w:cs="Times New Roman"/>
-          <w:sz w:val="20"/>
-        </w:rPr>
-        <w:t>lobby-a</w:t>
-      </w:r>
-      <w:r>
-        <w:rPr>
-          <w:rFonts w:ascii="Times New Roman" w:eastAsia="Times New Roman" w:hAnsi="Times New Roman" w:cs="Times New Roman"/>
-          <w:sz w:val="20"/>
-        </w:rPr>
-        <w:t xml:space="preserve"> ima dugme ”</w:t>
-      </w:r>
-      <w:r>
-        <w:rPr>
-          <w:rFonts w:ascii="Times New Roman" w:eastAsia="Times New Roman" w:hAnsi="Times New Roman" w:cs="Times New Roman"/>
-          <w:sz w:val="20"/>
-        </w:rPr>
-        <w:t>Start the game</w:t>
-      </w:r>
-      <w:r>
-        <w:rPr>
-          <w:rFonts w:ascii="Times New Roman" w:eastAsia="Times New Roman" w:hAnsi="Times New Roman" w:cs="Times New Roman"/>
-          <w:sz w:val="20"/>
-        </w:rPr>
-        <w:t>”</w:t>
-      </w:r>
-      <w:r>
-        <w:rPr>
-          <w:rFonts w:ascii="Times New Roman" w:eastAsia="Times New Roman" w:hAnsi="Times New Roman" w:cs="Times New Roman"/>
-          <w:sz w:val="20"/>
-        </w:rPr>
-        <w:t xml:space="preserve"> koje pritiska da bi započeo igru</w:t>
+        <w:t xml:space="preserve">Mogu da vide </w:t>
+      </w:r>
+      <w:r>
+        <w:rPr>
+          <w:rFonts w:ascii="Times New Roman" w:eastAsia="Times New Roman" w:hAnsi="Times New Roman" w:cs="Times New Roman"/>
+          <w:sz w:val="20"/>
+        </w:rPr>
+        <w:t>svoj prikaz na dnu stola,prikaze</w:t>
+      </w:r>
+      <w:r>
+        <w:rPr>
+          <w:rFonts w:ascii="Times New Roman" w:eastAsia="Times New Roman" w:hAnsi="Times New Roman" w:cs="Times New Roman"/>
+          <w:sz w:val="20"/>
+        </w:rPr>
+        <w:t xml:space="preserve"> drugih igrača</w:t>
+      </w:r>
+      <w:r>
+        <w:rPr>
+          <w:rFonts w:ascii="Times New Roman" w:eastAsia="Times New Roman" w:hAnsi="Times New Roman" w:cs="Times New Roman"/>
+          <w:sz w:val="20"/>
+        </w:rPr>
+        <w:t xml:space="preserve"> oko stola</w:t>
+      </w:r>
+      <w:r>
+        <w:rPr>
+          <w:rFonts w:ascii="Times New Roman" w:eastAsia="Times New Roman" w:hAnsi="Times New Roman" w:cs="Times New Roman"/>
+          <w:sz w:val="20"/>
+        </w:rPr>
+        <w:t>,</w:t>
+      </w:r>
+      <w:r>
+        <w:rPr>
+          <w:rFonts w:ascii="Times New Roman" w:eastAsia="Times New Roman" w:hAnsi="Times New Roman" w:cs="Times New Roman"/>
+          <w:sz w:val="20"/>
+        </w:rPr>
+        <w:t xml:space="preserve"> </w:t>
+      </w:r>
+      <w:r>
+        <w:rPr>
+          <w:rFonts w:ascii="Times New Roman" w:eastAsia="Times New Roman" w:hAnsi="Times New Roman" w:cs="Times New Roman"/>
+          <w:sz w:val="20"/>
+        </w:rPr>
+        <w:t>kao i broj karata(karte licem nadole) koje imaju</w:t>
       </w:r>
       <w:r>
         <w:rPr>
@@ -3414,6 +3471,78 @@
           <w:sz w:val="20"/>
         </w:rPr>
         <w:t>.</w:t>
+      </w:r>
+      <w:r>
+        <w:rPr>
+          <w:rFonts w:ascii="Times New Roman" w:eastAsia="Times New Roman" w:hAnsi="Times New Roman" w:cs="Times New Roman"/>
+          <w:sz w:val="20"/>
+        </w:rPr>
+        <w:t xml:space="preserve"> </w:t>
+      </w:r>
+      <w:r>
+        <w:rPr>
+          <w:rFonts w:ascii="Times New Roman" w:eastAsia="Times New Roman" w:hAnsi="Times New Roman" w:cs="Times New Roman"/>
+          <w:sz w:val="20"/>
+        </w:rPr>
+        <w:t xml:space="preserve">Imaju </w:t>
+      </w:r>
+      <w:r>
+        <w:rPr>
+          <w:rFonts w:ascii="Times New Roman" w:eastAsia="Times New Roman" w:hAnsi="Times New Roman" w:cs="Times New Roman"/>
+          <w:sz w:val="20"/>
+        </w:rPr>
+        <w:t>dve opcije:</w:t>
+      </w:r>
+      <w:r>
+        <w:rPr>
+          <w:rFonts w:ascii="Times New Roman" w:eastAsia="Times New Roman" w:hAnsi="Times New Roman" w:cs="Times New Roman"/>
+          <w:sz w:val="20"/>
+        </w:rPr>
+        <w:t xml:space="preserve"> </w:t>
+      </w:r>
+      <w:r>
+        <w:rPr>
+          <w:rFonts w:ascii="Times New Roman" w:eastAsia="Times New Roman" w:hAnsi="Times New Roman" w:cs="Times New Roman"/>
+          <w:sz w:val="20"/>
+        </w:rPr>
+        <w:t>da kliknu na kartu</w:t>
+      </w:r>
+      <w:r>
+        <w:rPr>
+          <w:rFonts w:ascii="Times New Roman" w:eastAsia="Times New Roman" w:hAnsi="Times New Roman" w:cs="Times New Roman"/>
+          <w:sz w:val="20"/>
+        </w:rPr>
+        <w:t xml:space="preserve"> koju će da bace na sredinu</w:t>
+      </w:r>
+      <w:r>
+        <w:rPr>
+          <w:rFonts w:ascii="Times New Roman" w:eastAsia="Times New Roman" w:hAnsi="Times New Roman" w:cs="Times New Roman"/>
+          <w:sz w:val="20"/>
+        </w:rPr>
+        <w:t xml:space="preserve"> </w:t>
+      </w:r>
+      <w:r>
+        <w:rPr>
+          <w:rFonts w:ascii="Times New Roman" w:eastAsia="Times New Roman" w:hAnsi="Times New Roman" w:cs="Times New Roman"/>
+          <w:sz w:val="20"/>
+        </w:rPr>
+        <w:t>ili da kliknu na špil da bi vukli kartu</w:t>
+      </w:r>
+      <w:r>
+        <w:rPr>
+          <w:rFonts w:ascii="Times New Roman" w:eastAsia="Times New Roman" w:hAnsi="Times New Roman" w:cs="Times New Roman"/>
+          <w:sz w:val="20"/>
+          <w:lang w:val="sr-Latn-RS"/>
+        </w:rPr>
+        <w:t xml:space="preserve">. Igra se odvija po generalnim pravilima „Mau-Mau”-igrači ili biraju karte koje će da bace na sredinu ili vuku karte iz špila. </w:t>
+      </w:r>
+      <w:r>
+        <w:rPr>
+          <w:rFonts w:ascii="Times New Roman" w:eastAsia="Times New Roman" w:hAnsi="Times New Roman" w:cs="Times New Roman"/>
+          <w:sz w:val="20"/>
+          <w:lang w:val="sr-Latn-RS"/>
+        </w:rPr>
+        <w:t>Igra se odvija dok neko ne postane pobednik.</w:t>
       </w:r>
     </w:p>
     <w:p>
@@ -3434,201 +3563,8 @@
         <w:rPr>
           <w:rFonts w:ascii="Times New Roman" w:eastAsia="Times New Roman" w:hAnsi="Times New Roman" w:cs="Times New Roman"/>
           <w:sz w:val="20"/>
-        </w:rPr>
-        <w:t>S</w:t>
-      </w:r>
-      <w:r>
-        <w:rPr>
-          <w:rFonts w:ascii="Times New Roman" w:eastAsia="Times New Roman" w:hAnsi="Times New Roman" w:cs="Times New Roman"/>
-          <w:sz w:val="20"/>
-        </w:rPr>
-        <w:t xml:space="preserve">vi članovi </w:t>
-      </w:r>
-      <w:r>
-        <w:rPr>
-          <w:rFonts w:ascii="Times New Roman" w:eastAsia="Times New Roman" w:hAnsi="Times New Roman" w:cs="Times New Roman"/>
-          <w:sz w:val="20"/>
-        </w:rPr>
-        <w:t>lobby-a</w:t>
-      </w:r>
-      <w:r>
-        <w:rPr>
-          <w:rFonts w:ascii="Times New Roman" w:eastAsia="Times New Roman" w:hAnsi="Times New Roman" w:cs="Times New Roman"/>
-          <w:sz w:val="20"/>
-        </w:rPr>
-        <w:t xml:space="preserve"> dobijaju prikaz igre sa špilom u sredini, i svoje karte na dnu</w:t>
-      </w:r>
-      <w:r>
-        <w:rPr>
-          <w:rFonts w:ascii="Times New Roman" w:eastAsia="Times New Roman" w:hAnsi="Times New Roman" w:cs="Times New Roman"/>
-          <w:sz w:val="20"/>
-        </w:rPr>
-        <w:t xml:space="preserve"> prikaza licem nagore</w:t>
-      </w:r>
-      <w:r>
-        <w:rPr>
-          <w:rFonts w:ascii="Times New Roman" w:eastAsia="Times New Roman" w:hAnsi="Times New Roman" w:cs="Times New Roman"/>
-          <w:sz w:val="20"/>
-        </w:rPr>
-        <w:t>.</w:t>
-      </w:r>
-      <w:r>
-        <w:rPr>
-          <w:rFonts w:ascii="Times New Roman" w:eastAsia="Times New Roman" w:hAnsi="Times New Roman" w:cs="Times New Roman"/>
-          <w:sz w:val="20"/>
-        </w:rPr>
-        <w:t xml:space="preserve"> </w:t>
-      </w:r>
-      <w:r>
-        <w:rPr>
-          <w:rFonts w:ascii="Times New Roman" w:eastAsia="Times New Roman" w:hAnsi="Times New Roman" w:cs="Times New Roman"/>
-          <w:sz w:val="20"/>
-        </w:rPr>
-        <w:t xml:space="preserve">Mogu da vide </w:t>
-      </w:r>
-      <w:r>
-        <w:rPr>
-          <w:rFonts w:ascii="Times New Roman" w:eastAsia="Times New Roman" w:hAnsi="Times New Roman" w:cs="Times New Roman"/>
-          <w:sz w:val="20"/>
-        </w:rPr>
-        <w:t>svoj prikaz na dnu stola,prikaze</w:t>
-      </w:r>
-      <w:r>
-        <w:rPr>
-          <w:rFonts w:ascii="Times New Roman" w:eastAsia="Times New Roman" w:hAnsi="Times New Roman" w:cs="Times New Roman"/>
-          <w:sz w:val="20"/>
-        </w:rPr>
-        <w:t xml:space="preserve"> drugih igrača</w:t>
-      </w:r>
-      <w:r>
-        <w:rPr>
-          <w:rFonts w:ascii="Times New Roman" w:eastAsia="Times New Roman" w:hAnsi="Times New Roman" w:cs="Times New Roman"/>
-          <w:sz w:val="20"/>
-        </w:rPr>
-        <w:t xml:space="preserve"> oko stola</w:t>
-      </w:r>
-      <w:r>
-        <w:rPr>
-          <w:rFonts w:ascii="Times New Roman" w:eastAsia="Times New Roman" w:hAnsi="Times New Roman" w:cs="Times New Roman"/>
-          <w:sz w:val="20"/>
-        </w:rPr>
-        <w:t>,</w:t>
-      </w:r>
-      <w:r>
-        <w:rPr>
-          <w:rFonts w:ascii="Times New Roman" w:eastAsia="Times New Roman" w:hAnsi="Times New Roman" w:cs="Times New Roman"/>
-          <w:sz w:val="20"/>
-        </w:rPr>
-        <w:t xml:space="preserve"> </w:t>
-      </w:r>
-      <w:r>
-        <w:rPr>
-          <w:rFonts w:ascii="Times New Roman" w:eastAsia="Times New Roman" w:hAnsi="Times New Roman" w:cs="Times New Roman"/>
-          <w:sz w:val="20"/>
-        </w:rPr>
-        <w:t>kao i broj karata(karte licem nadole) koje imaju</w:t>
-      </w:r>
-      <w:r>
-        <w:rPr>
-          <w:rFonts w:ascii="Times New Roman" w:eastAsia="Times New Roman" w:hAnsi="Times New Roman" w:cs="Times New Roman"/>
-          <w:sz w:val="20"/>
-        </w:rPr>
-        <w:t>.</w:t>
-      </w:r>
-      <w:r>
-        <w:rPr>
-          <w:rFonts w:ascii="Times New Roman" w:eastAsia="Times New Roman" w:hAnsi="Times New Roman" w:cs="Times New Roman"/>
-          <w:sz w:val="20"/>
-        </w:rPr>
-        <w:t xml:space="preserve"> </w:t>
-      </w:r>
-      <w:r>
-        <w:rPr>
-          <w:rFonts w:ascii="Times New Roman" w:eastAsia="Times New Roman" w:hAnsi="Times New Roman" w:cs="Times New Roman"/>
-          <w:sz w:val="20"/>
-        </w:rPr>
-        <w:t xml:space="preserve">Imaju </w:t>
-      </w:r>
-      <w:r>
-        <w:rPr>
-          <w:rFonts w:ascii="Times New Roman" w:eastAsia="Times New Roman" w:hAnsi="Times New Roman" w:cs="Times New Roman"/>
-          <w:sz w:val="20"/>
-        </w:rPr>
-        <w:t>dve opcije:</w:t>
-      </w:r>
-      <w:r>
-        <w:rPr>
-          <w:rFonts w:ascii="Times New Roman" w:eastAsia="Times New Roman" w:hAnsi="Times New Roman" w:cs="Times New Roman"/>
-          <w:sz w:val="20"/>
-        </w:rPr>
-        <w:t xml:space="preserve"> </w:t>
-      </w:r>
-      <w:r>
-        <w:rPr>
-          <w:rFonts w:ascii="Times New Roman" w:eastAsia="Times New Roman" w:hAnsi="Times New Roman" w:cs="Times New Roman"/>
-          <w:sz w:val="20"/>
-        </w:rPr>
-        <w:t>da kliknu na kartu</w:t>
-      </w:r>
-      <w:r>
-        <w:rPr>
-          <w:rFonts w:ascii="Times New Roman" w:eastAsia="Times New Roman" w:hAnsi="Times New Roman" w:cs="Times New Roman"/>
-          <w:sz w:val="20"/>
-        </w:rPr>
-        <w:t xml:space="preserve"> koju će da bace na sredinu</w:t>
-      </w:r>
-      <w:r>
-        <w:rPr>
-          <w:rFonts w:ascii="Times New Roman" w:eastAsia="Times New Roman" w:hAnsi="Times New Roman" w:cs="Times New Roman"/>
-          <w:sz w:val="20"/>
-        </w:rPr>
-        <w:t xml:space="preserve"> </w:t>
-      </w:r>
-      <w:r>
-        <w:rPr>
-          <w:rFonts w:ascii="Times New Roman" w:eastAsia="Times New Roman" w:hAnsi="Times New Roman" w:cs="Times New Roman"/>
-          <w:sz w:val="20"/>
-        </w:rPr>
-        <w:t>ili da kliknu na špil da bi vukli kartu</w:t>
-      </w:r>
-      <w:r>
-        <w:rPr>
-          <w:rFonts w:ascii="Times New Roman" w:eastAsia="Times New Roman" w:hAnsi="Times New Roman" w:cs="Times New Roman"/>
-          <w:sz w:val="20"/>
           <w:lang w:val="sr-Latn-RS"/>
         </w:rPr>
-        <w:t xml:space="preserve">. Igra se odvija po generalnim pravilima „Mau-Mau”-igrači ili biraju karte koje će da bace na sredinu ili vuku karte iz špila. </w:t>
-      </w:r>
-      <w:r>
-        <w:rPr>
-          <w:rFonts w:ascii="Times New Roman" w:eastAsia="Times New Roman" w:hAnsi="Times New Roman" w:cs="Times New Roman"/>
-          <w:sz w:val="20"/>
-          <w:lang w:val="sr-Latn-RS"/>
-        </w:rPr>
-        <w:t>Igra se odvija dok neko ne postane pobednik.</w:t>
-      </w:r>
-    </w:p>
-    <w:p>
-      <w:pPr>
-        <w:pStyle w:val="ListParagraph"/>
-        <w:numPr>
-          <w:ilvl w:val="0"/>
-          <w:numId w:val="4"/>
-        </w:numPr>
-        <w:spacing w:after="3" w:line="252" w:lineRule="auto"/>
-        <w:ind w:right="1291"/>
-        <w:rPr>
-          <w:rFonts w:ascii="Times New Roman" w:eastAsia="Times New Roman" w:hAnsi="Times New Roman" w:cs="Times New Roman"/>
-          <w:sz w:val="20"/>
-        </w:rPr>
-      </w:pPr>
-      <w:r>
-        <w:rPr>
-          <w:rFonts w:ascii="Times New Roman" w:eastAsia="Times New Roman" w:hAnsi="Times New Roman" w:cs="Times New Roman"/>
-          <w:sz w:val="20"/>
-          <w:lang w:val="sr-Latn-RS"/>
-        </w:rPr>
-        <w:lastRenderedPageBreak/>
         <w:t xml:space="preserve">Igrači po završetku igre </w:t>
       </w:r>
       <w:r>

</xml_diff>

<commit_message>
Prebacivanje alternativnog sscenarija is SSU Igra u SSU Lobby
</commit_message>
<xml_diff>
--- a/Faza 3/SSU/SSU-Igra.docx
+++ b/Faza 3/SSU/SSU-Igra.docx
@@ -1041,7 +1041,7 @@
           <w:r>
             <w:fldChar w:fldCharType="separate"/>
           </w:r>
-          <w:hyperlink w:anchor="_Toc38144000" w:history="1">
+          <w:hyperlink w:anchor="_Toc39529299" w:history="1">
             <w:r>
               <w:rPr>
                 <w:rStyle w:val="Hyperlink"/>
@@ -1087,7 +1087,7 @@
                 <w:noProof/>
                 <w:webHidden/>
               </w:rPr>
-              <w:instrText xml:space="preserve"> PAGEREF _Toc38144000 \h </w:instrText>
+              <w:instrText xml:space="preserve"> PAGEREF _Toc39529299 \h </w:instrText>
             </w:r>
             <w:r>
               <w:rPr>
@@ -1133,7 +1133,7 @@
               <w:lang w:eastAsia="en-GB"/>
             </w:rPr>
           </w:pPr>
-          <w:hyperlink w:anchor="_Toc38144001" w:history="1">
+          <w:hyperlink w:anchor="_Toc39529300" w:history="1">
             <w:r>
               <w:rPr>
                 <w:rStyle w:val="Hyperlink"/>
@@ -1179,7 +1179,7 @@
                 <w:noProof/>
                 <w:webHidden/>
               </w:rPr>
-              <w:instrText xml:space="preserve"> PAGEREF _Toc38144001 \h </w:instrText>
+              <w:instrText xml:space="preserve"> PAGEREF _Toc39529300 \h </w:instrText>
             </w:r>
             <w:r>
               <w:rPr>
@@ -1225,7 +1225,7 @@
               <w:lang w:eastAsia="en-GB"/>
             </w:rPr>
           </w:pPr>
-          <w:hyperlink w:anchor="_Toc38144002" w:history="1">
+          <w:hyperlink w:anchor="_Toc39529301" w:history="1">
             <w:r>
               <w:rPr>
                 <w:rStyle w:val="Hyperlink"/>
@@ -1271,7 +1271,7 @@
                 <w:noProof/>
                 <w:webHidden/>
               </w:rPr>
-              <w:instrText xml:space="preserve"> PAGEREF _Toc38144002 \h </w:instrText>
+              <w:instrText xml:space="preserve"> PAGEREF _Toc39529301 \h </w:instrText>
             </w:r>
             <w:r>
               <w:rPr>
@@ -1317,7 +1317,7 @@
               <w:lang w:eastAsia="en-GB"/>
             </w:rPr>
           </w:pPr>
-          <w:hyperlink w:anchor="_Toc38144003" w:history="1">
+          <w:hyperlink w:anchor="_Toc39529302" w:history="1">
             <w:r>
               <w:rPr>
                 <w:rStyle w:val="Hyperlink"/>
@@ -1363,7 +1363,7 @@
                 <w:noProof/>
                 <w:webHidden/>
               </w:rPr>
-              <w:instrText xml:space="preserve"> PAGEREF _Toc38144003 \h </w:instrText>
+              <w:instrText xml:space="preserve"> PAGEREF _Toc39529302 \h </w:instrText>
             </w:r>
             <w:r>
               <w:rPr>
@@ -1409,7 +1409,7 @@
               <w:lang w:eastAsia="en-GB"/>
             </w:rPr>
           </w:pPr>
-          <w:hyperlink w:anchor="_Toc38144004" w:history="1">
+          <w:hyperlink w:anchor="_Toc39529303" w:history="1">
             <w:r>
               <w:rPr>
                 <w:rStyle w:val="Hyperlink"/>
@@ -1455,7 +1455,7 @@
                 <w:noProof/>
                 <w:webHidden/>
               </w:rPr>
-              <w:instrText xml:space="preserve"> PAGEREF _Toc38144004 \h </w:instrText>
+              <w:instrText xml:space="preserve"> PAGEREF _Toc39529303 \h </w:instrText>
             </w:r>
             <w:r>
               <w:rPr>
@@ -1501,7 +1501,7 @@
               <w:lang w:eastAsia="en-GB"/>
             </w:rPr>
           </w:pPr>
-          <w:hyperlink w:anchor="_Toc38144005" w:history="1">
+          <w:hyperlink w:anchor="_Toc39529304" w:history="1">
             <w:r>
               <w:rPr>
                 <w:rStyle w:val="Hyperlink"/>
@@ -1555,7 +1555,7 @@
                 <w:noProof/>
                 <w:webHidden/>
               </w:rPr>
-              <w:instrText xml:space="preserve"> PAGEREF _Toc38144005 \h </w:instrText>
+              <w:instrText xml:space="preserve"> PAGEREF _Toc39529304 \h </w:instrText>
             </w:r>
             <w:r>
               <w:rPr>
@@ -1601,7 +1601,7 @@
               <w:lang w:eastAsia="en-GB"/>
             </w:rPr>
           </w:pPr>
-          <w:hyperlink w:anchor="_Toc38144006" w:history="1">
+          <w:hyperlink w:anchor="_Toc39529305" w:history="1">
             <w:r>
               <w:rPr>
                 <w:rStyle w:val="Hyperlink"/>
@@ -1647,7 +1647,7 @@
                 <w:noProof/>
                 <w:webHidden/>
               </w:rPr>
-              <w:instrText xml:space="preserve"> PAGEREF _Toc38144006 \h </w:instrText>
+              <w:instrText xml:space="preserve"> PAGEREF _Toc39529305 \h </w:instrText>
             </w:r>
             <w:r>
               <w:rPr>
@@ -1693,7 +1693,7 @@
               <w:lang w:eastAsia="en-GB"/>
             </w:rPr>
           </w:pPr>
-          <w:hyperlink w:anchor="_Toc38144007" w:history="1">
+          <w:hyperlink w:anchor="_Toc39529306" w:history="1">
             <w:r>
               <w:rPr>
                 <w:rStyle w:val="Hyperlink"/>
@@ -1739,7 +1739,7 @@
                 <w:noProof/>
                 <w:webHidden/>
               </w:rPr>
-              <w:instrText xml:space="preserve"> PAGEREF _Toc38144007 \h </w:instrText>
+              <w:instrText xml:space="preserve"> PAGEREF _Toc39529306 \h </w:instrText>
             </w:r>
             <w:r>
               <w:rPr>
@@ -1785,7 +1785,7 @@
               <w:lang w:eastAsia="en-GB"/>
             </w:rPr>
           </w:pPr>
-          <w:hyperlink w:anchor="_Toc38144008" w:history="1">
+          <w:hyperlink w:anchor="_Toc39529307" w:history="1">
             <w:r>
               <w:rPr>
                 <w:rStyle w:val="Hyperlink"/>
@@ -1851,7 +1851,7 @@
                 <w:noProof/>
                 <w:webHidden/>
               </w:rPr>
-              <w:instrText xml:space="preserve"> PAGEREF _Toc38144008 \h </w:instrText>
+              <w:instrText xml:space="preserve"> PAGEREF _Toc39529307 \h </w:instrText>
             </w:r>
             <w:r>
               <w:rPr>
@@ -1897,7 +1897,7 @@
               <w:lang w:eastAsia="en-GB"/>
             </w:rPr>
           </w:pPr>
-          <w:hyperlink w:anchor="_Toc38144009" w:history="1">
+          <w:hyperlink w:anchor="_Toc39529308" w:history="1">
             <w:r>
               <w:rPr>
                 <w:rStyle w:val="Hyperlink"/>
@@ -1905,6 +1905,7 @@
                 <w:iCs/>
                 <w:noProof/>
                 <w:bdr w:val="none" w:sz="0" w:space="0" w:color="auto" w:frame="1"/>
+                <w:lang w:val="sr-Latn-RS"/>
               </w:rPr>
               <w:t>2.2.2</w:t>
             </w:r>
@@ -1922,17 +1923,15 @@
               <w:rPr>
                 <w:rStyle w:val="Hyperlink"/>
                 <w:i/>
-                <w:iCs/>
                 <w:noProof/>
                 <w:lang w:val="sr-Latn-RS"/>
               </w:rPr>
-              <w:t>U sobi</w:t>
+              <w:t>Igrač</w:t>
             </w:r>
             <w:r>
               <w:rPr>
                 <w:rStyle w:val="Hyperlink"/>
                 <w:i/>
-                <w:iCs/>
                 <w:noProof/>
               </w:rPr>
               <w:t xml:space="preserve"> </w:t>
@@ -1941,11 +1940,10 @@
               <w:rPr>
                 <w:rStyle w:val="Hyperlink"/>
                 <w:i/>
-                <w:iCs/>
                 <w:noProof/>
                 <w:lang w:val="sr-Latn-RS"/>
               </w:rPr>
-              <w:t>nema dovoljno igrača za igru</w:t>
+              <w:t>ne igra svoj potez</w:t>
             </w:r>
             <w:r>
               <w:rPr>
@@ -1966,120 +1964,7 @@
                 <w:noProof/>
                 <w:webHidden/>
               </w:rPr>
-              <w:instrText xml:space="preserve"> PAGEREF _Toc38144009 \h </w:instrText>
-            </w:r>
-            <w:r>
-              <w:rPr>
-                <w:noProof/>
-                <w:webHidden/>
-              </w:rPr>
-            </w:r>
-            <w:r>
-              <w:rPr>
-                <w:noProof/>
-                <w:webHidden/>
-              </w:rPr>
-              <w:fldChar w:fldCharType="separate"/>
-            </w:r>
-            <w:r>
-              <w:rPr>
-                <w:noProof/>
-                <w:webHidden/>
-              </w:rPr>
-              <w:t>5</w:t>
-            </w:r>
-            <w:r>
-              <w:rPr>
-                <w:noProof/>
-                <w:webHidden/>
-              </w:rPr>
-              <w:fldChar w:fldCharType="end"/>
-            </w:r>
-          </w:hyperlink>
-        </w:p>
-        <w:p>
-          <w:pPr>
-            <w:pStyle w:val="TOC3"/>
-            <w:tabs>
-              <w:tab w:val="left" w:pos="1680"/>
-              <w:tab w:val="right" w:pos="9010"/>
-            </w:tabs>
-            <w:rPr>
-              <w:rFonts w:asciiTheme="minorHAnsi" w:eastAsiaTheme="minorEastAsia" w:hAnsiTheme="minorHAnsi" w:cstheme="minorBidi"/>
-              <w:noProof/>
-              <w:color w:val="auto"/>
-              <w:sz w:val="24"/>
-              <w:lang w:eastAsia="en-GB"/>
-            </w:rPr>
-          </w:pPr>
-          <w:hyperlink w:anchor="_Toc38144010" w:history="1">
-            <w:r>
-              <w:rPr>
-                <w:rStyle w:val="Hyperlink"/>
-                <w:i/>
-                <w:iCs/>
-                <w:noProof/>
-                <w:bdr w:val="none" w:sz="0" w:space="0" w:color="auto" w:frame="1"/>
-                <w:lang w:val="sr-Latn-RS"/>
-              </w:rPr>
-              <w:t>2.2.3</w:t>
-            </w:r>
-            <w:r>
-              <w:rPr>
-                <w:rFonts w:asciiTheme="minorHAnsi" w:eastAsiaTheme="minorEastAsia" w:hAnsiTheme="minorHAnsi" w:cstheme="minorBidi"/>
-                <w:noProof/>
-                <w:color w:val="auto"/>
-                <w:sz w:val="24"/>
-                <w:lang w:eastAsia="en-GB"/>
-              </w:rPr>
-              <w:tab/>
-            </w:r>
-            <w:r>
-              <w:rPr>
-                <w:rStyle w:val="Hyperlink"/>
-                <w:i/>
-                <w:noProof/>
-                <w:lang w:val="sr-Latn-RS"/>
-              </w:rPr>
-              <w:t>Igrač</w:t>
-            </w:r>
-            <w:r>
-              <w:rPr>
-                <w:rStyle w:val="Hyperlink"/>
-                <w:i/>
-                <w:noProof/>
-              </w:rPr>
-              <w:t xml:space="preserve"> </w:t>
-            </w:r>
-            <w:r>
-              <w:rPr>
-                <w:rStyle w:val="Hyperlink"/>
-                <w:i/>
-                <w:noProof/>
-                <w:lang w:val="sr-Latn-RS"/>
-              </w:rPr>
-              <w:t>ne igra svoj potez</w:t>
-            </w:r>
-            <w:r>
-              <w:rPr>
-                <w:noProof/>
-                <w:webHidden/>
-              </w:rPr>
-              <w:tab/>
-            </w:r>
-            <w:r>
-              <w:rPr>
-                <w:noProof/>
-                <w:webHidden/>
-              </w:rPr>
-              <w:fldChar w:fldCharType="begin"/>
-            </w:r>
-            <w:r>
-              <w:rPr>
-                <w:noProof/>
-                <w:webHidden/>
-              </w:rPr>
-              <w:instrText xml:space="preserve"> PAGEREF _Toc38144010 \h </w:instrText>
+              <w:instrText xml:space="preserve"> PAGEREF _Toc39529308 \h </w:instrText>
             </w:r>
             <w:r>
               <w:rPr>
@@ -2125,7 +2010,7 @@
               <w:lang w:eastAsia="en-GB"/>
             </w:rPr>
           </w:pPr>
-          <w:hyperlink w:anchor="_Toc38144011" w:history="1">
+          <w:hyperlink w:anchor="_Toc39529309" w:history="1">
             <w:r>
               <w:rPr>
                 <w:rStyle w:val="Hyperlink"/>
@@ -2171,7 +2056,7 @@
                 <w:noProof/>
                 <w:webHidden/>
               </w:rPr>
-              <w:instrText xml:space="preserve"> PAGEREF _Toc38144011 \h </w:instrText>
+              <w:instrText xml:space="preserve"> PAGEREF _Toc39529309 \h </w:instrText>
             </w:r>
             <w:r>
               <w:rPr>
@@ -2217,7 +2102,7 @@
               <w:lang w:eastAsia="en-GB"/>
             </w:rPr>
           </w:pPr>
-          <w:hyperlink w:anchor="_Toc38144012" w:history="1">
+          <w:hyperlink w:anchor="_Toc39529310" w:history="1">
             <w:r>
               <w:rPr>
                 <w:rStyle w:val="Hyperlink"/>
@@ -2263,7 +2148,7 @@
                 <w:noProof/>
                 <w:webHidden/>
               </w:rPr>
-              <w:instrText xml:space="preserve"> PAGEREF _Toc38144012 \h </w:instrText>
+              <w:instrText xml:space="preserve"> PAGEREF _Toc39529310 \h </w:instrText>
             </w:r>
             <w:r>
               <w:rPr>
@@ -2309,7 +2194,7 @@
               <w:lang w:eastAsia="en-GB"/>
             </w:rPr>
           </w:pPr>
-          <w:hyperlink w:anchor="_Toc38144013" w:history="1">
+          <w:hyperlink w:anchor="_Toc39529311" w:history="1">
             <w:r>
               <w:rPr>
                 <w:rStyle w:val="Hyperlink"/>
@@ -2355,7 +2240,7 @@
                 <w:noProof/>
                 <w:webHidden/>
               </w:rPr>
-              <w:instrText xml:space="preserve"> PAGEREF _Toc38144013 \h </w:instrText>
+              <w:instrText xml:space="preserve"> PAGEREF _Toc39529311 \h </w:instrText>
             </w:r>
             <w:r>
               <w:rPr>
@@ -2422,7 +2307,7 @@
         <w:spacing w:after="63"/>
         <w:ind w:left="705" w:hanging="720"/>
       </w:pPr>
-      <w:bookmarkStart w:id="0" w:name="_Toc38144000"/>
+      <w:bookmarkStart w:id="0" w:name="_Toc39529299"/>
       <w:r>
         <w:t>Uvod</w:t>
       </w:r>
@@ -2436,7 +2321,7 @@
         <w:pStyle w:val="Heading2"/>
         <w:ind w:left="705" w:hanging="720"/>
       </w:pPr>
-      <w:bookmarkStart w:id="1" w:name="_Toc38144001"/>
+      <w:bookmarkStart w:id="1" w:name="_Toc39529300"/>
       <w:r>
         <w:t>Rezime</w:t>
       </w:r>
@@ -2492,7 +2377,7 @@
         <w:spacing w:after="83"/>
         <w:ind w:left="705" w:hanging="720"/>
       </w:pPr>
-      <w:bookmarkStart w:id="2" w:name="_Toc38144002"/>
+      <w:bookmarkStart w:id="2" w:name="_Toc39529301"/>
       <w:r>
         <w:t>Namena dokumenta i ciljne grupe</w:t>
       </w:r>
@@ -2519,7 +2404,7 @@
         <w:pStyle w:val="Heading2"/>
         <w:ind w:left="705" w:hanging="720"/>
       </w:pPr>
-      <w:bookmarkStart w:id="3" w:name="_Toc38144003"/>
+      <w:bookmarkStart w:id="3" w:name="_Toc39529302"/>
       <w:r>
         <w:t>Reference</w:t>
       </w:r>
@@ -2602,7 +2487,7 @@
         <w:spacing w:after="0"/>
         <w:ind w:left="705" w:hanging="720"/>
       </w:pPr>
-      <w:bookmarkStart w:id="4" w:name="_Toc38144004"/>
+      <w:bookmarkStart w:id="4" w:name="_Toc39529303"/>
       <w:r>
         <w:t>Otvorena pitanja</w:t>
       </w:r>
@@ -3063,7 +2948,7 @@
         <w:pStyle w:val="Heading1"/>
         <w:ind w:left="705" w:hanging="720"/>
       </w:pPr>
-      <w:bookmarkStart w:id="5" w:name="_Toc38144005"/>
+      <w:bookmarkStart w:id="5" w:name="_Toc39529304"/>
       <w:r>
         <w:t xml:space="preserve">Scenario </w:t>
       </w:r>
@@ -3096,7 +2981,7 @@
         <w:spacing w:after="57"/>
         <w:ind w:left="705" w:hanging="720"/>
       </w:pPr>
-      <w:bookmarkStart w:id="6" w:name="_Toc38144006"/>
+      <w:bookmarkStart w:id="6" w:name="_Toc39529305"/>
       <w:r>
         <w:rPr>
           <w:u w:val="single" w:color="000000"/>
@@ -3264,7 +3149,7 @@
         <w:spacing w:after="57"/>
         <w:ind w:left="705" w:hanging="720"/>
       </w:pPr>
-      <w:bookmarkStart w:id="7" w:name="_Toc38144007"/>
+      <w:bookmarkStart w:id="7" w:name="_Toc39529306"/>
       <w:r>
         <w:rPr>
           <w:u w:val="single" w:color="000000"/>
@@ -3289,7 +3174,7 @@
         <w:spacing w:after="56"/>
         <w:ind w:left="720" w:hanging="720"/>
       </w:pPr>
-      <w:bookmarkStart w:id="8" w:name="_Toc38144008"/>
+      <w:bookmarkStart w:id="8" w:name="_Toc39529307"/>
       <w:r>
         <w:rPr>
           <w:i/>
@@ -3622,157 +3507,11 @@
         </w:rPr>
         <w:t xml:space="preserve"> i vrše shodnu funkcionalnost.</w:t>
       </w:r>
-    </w:p>
-    <w:p>
-      <w:pPr>
-        <w:spacing w:after="3" w:line="252" w:lineRule="auto"/>
-      </w:pPr>
-    </w:p>
-    <w:p>
-      <w:pPr>
-        <w:spacing w:after="131"/>
-        <w:ind w:left="540"/>
-        <w:rPr>
-          <w:rFonts w:ascii="Times New Roman" w:eastAsia="Times New Roman" w:hAnsi="Times New Roman" w:cs="Times New Roman"/>
-          <w:sz w:val="20"/>
-        </w:rPr>
-      </w:pPr>
-    </w:p>
-    <w:p>
-      <w:pPr>
-        <w:spacing w:after="131"/>
-        <w:ind w:left="540"/>
-      </w:pPr>
-      <w:r>
-        <w:rPr>
-          <w:rFonts w:ascii="Times New Roman" w:eastAsia="Times New Roman" w:hAnsi="Times New Roman" w:cs="Times New Roman"/>
-          <w:sz w:val="20"/>
-        </w:rPr>
-        <w:t xml:space="preserve"> </w:t>
-      </w:r>
-    </w:p>
-    <w:p>
-      <w:pPr>
-        <w:pStyle w:val="Heading3"/>
-        <w:ind w:left="705" w:hanging="720"/>
-        <w:rPr>
-          <w:i/>
-          <w:iCs/>
-          <w:u w:val="none"/>
-        </w:rPr>
-      </w:pPr>
-      <w:bookmarkStart w:id="9" w:name="_Toc38144009"/>
-      <w:r>
-        <w:rPr>
-          <w:i/>
-          <w:iCs/>
-          <w:lang w:val="sr-Latn-RS"/>
-        </w:rPr>
-        <w:t>U sobi</w:t>
-      </w:r>
-      <w:r>
-        <w:rPr>
-          <w:i/>
-          <w:iCs/>
-        </w:rPr>
-        <w:t xml:space="preserve"> </w:t>
-      </w:r>
-      <w:r>
-        <w:rPr>
-          <w:i/>
-          <w:iCs/>
-          <w:lang w:val="sr-Latn-RS"/>
-        </w:rPr>
-        <w:t>nema dovoljno igrača za igru</w:t>
-      </w:r>
-      <w:bookmarkEnd w:id="9"/>
-    </w:p>
-    <w:p>
-      <w:pPr>
-        <w:rPr>
-          <w:rFonts w:ascii="Times New Roman" w:hAnsi="Times New Roman" w:cs="Times New Roman"/>
-          <w:sz w:val="20"/>
-          <w:szCs w:val="20"/>
+      <w:r>
+        <w:rPr>
           <w:lang w:val="sr-Latn-RS" w:bidi="ar-SA"/>
         </w:rPr>
-      </w:pPr>
-      <w:r>
-        <w:rPr>
-          <w:lang w:val="sr-Latn-RS" w:bidi="ar-SA"/>
-        </w:rPr>
         <w:t xml:space="preserve">          </w:t>
-      </w:r>
-      <w:r>
-        <w:rPr>
-          <w:rFonts w:ascii="Times New Roman" w:hAnsi="Times New Roman" w:cs="Times New Roman"/>
-          <w:sz w:val="20"/>
-          <w:szCs w:val="20"/>
-          <w:lang w:val="sr-Latn-RS" w:bidi="ar-SA"/>
-        </w:rPr>
-        <w:t>Ako nema ni dva igrača u sobi (minimalan broj igrača potreban za igru), d</w:t>
-      </w:r>
-      <w:r>
-        <w:rPr>
-          <w:rFonts w:ascii="Times New Roman" w:hAnsi="Times New Roman" w:cs="Times New Roman"/>
-          <w:sz w:val="20"/>
-          <w:szCs w:val="20"/>
-          <w:lang w:val="sr-Latn-RS" w:bidi="ar-SA"/>
-        </w:rPr>
-        <w:t>omaćin igre po kliku dugmeta “</w:t>
-      </w:r>
-      <w:r>
-        <w:rPr>
-          <w:rFonts w:ascii="Times New Roman" w:hAnsi="Times New Roman" w:cs="Times New Roman"/>
-          <w:sz w:val="20"/>
-          <w:szCs w:val="20"/>
-          <w:lang w:val="sr-Latn-RS" w:bidi="ar-SA"/>
-        </w:rPr>
-        <w:t>Start the game</w:t>
-      </w:r>
-      <w:r>
-        <w:rPr>
-          <w:rFonts w:ascii="Times New Roman" w:hAnsi="Times New Roman" w:cs="Times New Roman"/>
-          <w:sz w:val="20"/>
-          <w:szCs w:val="20"/>
-          <w:lang w:val="sr-Latn-RS" w:bidi="ar-SA"/>
-        </w:rPr>
-        <w:t>“ dobija poruku “</w:t>
-      </w:r>
-      <w:r>
-        <w:rPr>
-          <w:rFonts w:ascii="Times New Roman" w:hAnsi="Times New Roman" w:cs="Times New Roman"/>
-          <w:sz w:val="20"/>
-          <w:szCs w:val="20"/>
-          <w:lang w:val="sr-Latn-RS" w:bidi="ar-SA"/>
-        </w:rPr>
-        <w:t>Not enough players.</w:t>
-      </w:r>
-      <w:r>
-        <w:rPr>
-          <w:rFonts w:ascii="Times New Roman" w:hAnsi="Times New Roman" w:cs="Times New Roman"/>
-          <w:sz w:val="20"/>
-          <w:szCs w:val="20"/>
-          <w:lang w:val="sr-Latn-RS" w:bidi="ar-SA"/>
-        </w:rPr>
-        <w:t>“</w:t>
-      </w:r>
-      <w:r>
-        <w:rPr>
-          <w:rFonts w:ascii="Times New Roman" w:hAnsi="Times New Roman" w:cs="Times New Roman"/>
-          <w:sz w:val="20"/>
-          <w:szCs w:val="20"/>
-          <w:lang w:val="sr-Latn-RS" w:bidi="ar-SA"/>
-        </w:rPr>
-        <w:t>.</w:t>
-      </w:r>
-      <w:r>
-        <w:rPr>
-          <w:rFonts w:ascii="Times New Roman" w:hAnsi="Times New Roman" w:cs="Times New Roman"/>
-          <w:sz w:val="20"/>
-          <w:szCs w:val="20"/>
-          <w:lang w:val="sr-Latn-RS" w:bidi="ar-SA"/>
-        </w:rPr>
-        <w:t>Nakon ovoga se vraća na korak 1 scenarija 2.2.1.</w:t>
       </w:r>
     </w:p>
     <w:p>
@@ -3790,7 +3529,7 @@
           <w:lang w:val="sr-Latn-RS"/>
         </w:rPr>
       </w:pPr>
-      <w:bookmarkStart w:id="10" w:name="_Toc38144010"/>
+      <w:bookmarkStart w:id="9" w:name="_Toc39529308"/>
       <w:r>
         <w:rPr>
           <w:i/>
@@ -3811,7 +3550,7 @@
         </w:rPr>
         <w:t>ne igra svoj potez</w:t>
       </w:r>
-      <w:bookmarkEnd w:id="10"/>
+      <w:bookmarkEnd w:id="9"/>
     </w:p>
     <w:p>
       <w:pPr>
@@ -3970,11 +3709,11 @@
         <w:spacing w:after="220"/>
         <w:ind w:left="705" w:hanging="720"/>
       </w:pPr>
-      <w:bookmarkStart w:id="11" w:name="_Toc38144011"/>
+      <w:bookmarkStart w:id="10" w:name="_Toc39529309"/>
       <w:r>
         <w:t>Posebni zahtevi</w:t>
       </w:r>
-      <w:bookmarkEnd w:id="11"/>
+      <w:bookmarkEnd w:id="10"/>
       <w:r>
         <w:t xml:space="preserve"> </w:t>
       </w:r>
@@ -3999,11 +3738,11 @@
         <w:spacing w:after="195"/>
         <w:ind w:left="705" w:hanging="720"/>
       </w:pPr>
-      <w:bookmarkStart w:id="12" w:name="_Toc38144012"/>
+      <w:bookmarkStart w:id="11" w:name="_Toc39529310"/>
       <w:r>
         <w:t>Preduslovi</w:t>
       </w:r>
-      <w:bookmarkEnd w:id="12"/>
+      <w:bookmarkEnd w:id="11"/>
       <w:r>
         <w:t xml:space="preserve">  </w:t>
       </w:r>
@@ -4055,11 +3794,11 @@
         <w:spacing w:after="90"/>
         <w:ind w:left="705" w:hanging="720"/>
       </w:pPr>
-      <w:bookmarkStart w:id="13" w:name="_Toc38144013"/>
+      <w:bookmarkStart w:id="12" w:name="_Toc39529311"/>
       <w:r>
         <w:t>Posledice</w:t>
       </w:r>
-      <w:bookmarkEnd w:id="13"/>
+      <w:bookmarkEnd w:id="12"/>
       <w:r>
         <w:t xml:space="preserve"> </w:t>
       </w:r>

</xml_diff>